<commit_message>
Final Report and Project Management documents updated
</commit_message>
<xml_diff>
--- a/Java/Ford IDTE/Project Management Plan/Project Management Plan 1.0.docx
+++ b/Java/Ford IDTE/Project Management Plan/Project Management Plan 1.0.docx
@@ -29,7 +29,7 @@
         <w:rPr>
           <w:rtl w:val="0"/>
         </w:rPr>
-        <w:t xml:space="preserve">Informative Drive and Technology Expo</w:t>
+        <w:t xml:space="preserve">Innovation Drive and Technology Expo</w:t>
       </w:r>
     </w:p>
     <w:p>
@@ -4551,94 +4551,6 @@
               <w:tab w:val="right" w:pos="9360"/>
             </w:tabs>
             <w:spacing w:before="60" w:line="240" w:lineRule="auto"/>
-            <w:ind w:left="720" w:firstLine="0"/>
-            <w:rPr>
-              <w:rFonts w:ascii="Arial" w:cs="Arial" w:eastAsia="Arial" w:hAnsi="Arial"/>
-              <w:b w:val="0"/>
-              <w:i w:val="0"/>
-              <w:smallCaps w:val="0"/>
-              <w:strike w:val="0"/>
-              <w:color w:val="000000"/>
-              <w:sz w:val="22"/>
-              <w:szCs w:val="22"/>
-              <w:u w:val="none"/>
-              <w:shd w:fill="auto" w:val="clear"/>
-              <w:vertAlign w:val="baseline"/>
-            </w:rPr>
-          </w:pPr>
-          <w:hyperlink w:anchor="_8p3x98amb3p6">
-            <w:r>
-              <w:rPr>
-                <w:rFonts w:ascii="Arial" w:cs="Arial" w:eastAsia="Arial" w:hAnsi="Arial"/>
-                <w:b w:val="0"/>
-                <w:i w:val="0"/>
-                <w:smallCaps w:val="0"/>
-                <w:strike w:val="0"/>
-                <w:color w:val="000000"/>
-                <w:sz w:val="22"/>
-                <w:szCs w:val="22"/>
-                <w:u w:val="none"/>
-                <w:shd w:fill="auto" w:val="clear"/>
-                <w:vertAlign w:val="baseline"/>
-                <w:rtl w:val="0"/>
-              </w:rPr>
-              <w:t xml:space="preserve">Resumes</w:t>
-            </w:r>
-          </w:hyperlink>
-          <w:r>
-            <w:rPr>
-              <w:rFonts w:ascii="Arial" w:cs="Arial" w:eastAsia="Arial" w:hAnsi="Arial"/>
-              <w:b w:val="0"/>
-              <w:i w:val="0"/>
-              <w:smallCaps w:val="0"/>
-              <w:strike w:val="0"/>
-              <w:color w:val="000000"/>
-              <w:sz w:val="22"/>
-              <w:szCs w:val="22"/>
-              <w:u w:val="none"/>
-              <w:shd w:fill="auto" w:val="clear"/>
-              <w:vertAlign w:val="baseline"/>
-              <w:rtl w:val="0"/>
-            </w:rPr>
-            <w:tab/>
-          </w:r>
-          <w:r>
-            <w:fldChar w:fldCharType="begin"/>
-            <w:instrText xml:space="preserve"> PAGEREF _8p3x98amb3p6 \h </w:instrText>
-            <w:fldChar w:fldCharType="separate"/>
-          </w:r>
-          <w:r>
-            <w:rPr>
-              <w:rFonts w:ascii="Arial" w:cs="Arial" w:eastAsia="Arial" w:hAnsi="Arial"/>
-              <w:b w:val="0"/>
-              <w:i w:val="0"/>
-              <w:smallCaps w:val="0"/>
-              <w:strike w:val="0"/>
-              <w:color w:val="000000"/>
-              <w:sz w:val="22"/>
-              <w:szCs w:val="22"/>
-              <w:u w:val="none"/>
-              <w:shd w:fill="auto" w:val="clear"/>
-              <w:vertAlign w:val="baseline"/>
-              <w:rtl w:val="0"/>
-            </w:rPr>
-            <w:t xml:space="preserve">20</w:t>
-          </w:r>
-          <w:r>
-            <w:fldChar w:fldCharType="end"/>
-          </w:r>
-          <w:r>
-            <w:rPr>
-              <w:rtl w:val="0"/>
-            </w:rPr>
-          </w:r>
-        </w:p>
-        <w:p>
-          <w:pPr>
-            <w:tabs>
-              <w:tab w:val="right" w:pos="9360"/>
-            </w:tabs>
-            <w:spacing w:before="60" w:line="240" w:lineRule="auto"/>
             <w:ind w:left="360" w:firstLine="0"/>
             <w:rPr>
               <w:rFonts w:ascii="Arial" w:cs="Arial" w:eastAsia="Arial" w:hAnsi="Arial"/>
@@ -4710,7 +4622,7 @@
               <w:vertAlign w:val="baseline"/>
               <w:rtl w:val="0"/>
             </w:rPr>
-            <w:t xml:space="preserve">25</w:t>
+            <w:t xml:space="preserve">19</w:t>
           </w:r>
           <w:r>
             <w:fldChar w:fldCharType="end"/>
@@ -4798,7 +4710,7 @@
               <w:vertAlign w:val="baseline"/>
               <w:rtl w:val="0"/>
             </w:rPr>
-            <w:t xml:space="preserve">25</w:t>
+            <w:t xml:space="preserve">19</w:t>
           </w:r>
           <w:r>
             <w:fldChar w:fldCharType="end"/>
@@ -4886,7 +4798,7 @@
               <w:vertAlign w:val="baseline"/>
               <w:rtl w:val="0"/>
             </w:rPr>
-            <w:t xml:space="preserve">25</w:t>
+            <w:t xml:space="preserve">19</w:t>
           </w:r>
           <w:r>
             <w:fldChar w:fldCharType="end"/>
@@ -4974,7 +4886,7 @@
               <w:vertAlign w:val="baseline"/>
               <w:rtl w:val="0"/>
             </w:rPr>
-            <w:t xml:space="preserve">25</w:t>
+            <w:t xml:space="preserve">19</w:t>
           </w:r>
           <w:r>
             <w:fldChar w:fldCharType="end"/>
@@ -5062,7 +4974,7 @@
               <w:vertAlign w:val="baseline"/>
               <w:rtl w:val="0"/>
             </w:rPr>
-            <w:t xml:space="preserve">25</w:t>
+            <w:t xml:space="preserve">19</w:t>
           </w:r>
           <w:r>
             <w:fldChar w:fldCharType="end"/>
@@ -5150,7 +5062,7 @@
               <w:vertAlign w:val="baseline"/>
               <w:rtl w:val="0"/>
             </w:rPr>
-            <w:t xml:space="preserve">26</w:t>
+            <w:t xml:space="preserve">20</w:t>
           </w:r>
           <w:r>
             <w:fldChar w:fldCharType="end"/>
@@ -5238,7 +5150,7 @@
               <w:vertAlign w:val="baseline"/>
               <w:rtl w:val="0"/>
             </w:rPr>
-            <w:t xml:space="preserve">26</w:t>
+            <w:t xml:space="preserve">20</w:t>
           </w:r>
           <w:r>
             <w:fldChar w:fldCharType="end"/>
@@ -5326,7 +5238,7 @@
               <w:vertAlign w:val="baseline"/>
               <w:rtl w:val="0"/>
             </w:rPr>
-            <w:t xml:space="preserve">27</w:t>
+            <w:t xml:space="preserve">21</w:t>
           </w:r>
           <w:r>
             <w:fldChar w:fldCharType="end"/>
@@ -12577,12 +12489,12 @@
           <wp:inline distB="114300" distT="114300" distL="114300" distR="114300">
             <wp:extent cx="5943600" cy="4902200"/>
             <wp:effectExtent b="0" l="0" r="0" t="0"/>
-            <wp:docPr id="1" name="image9.png"/>
+            <wp:docPr id="1" name="image1.png"/>
             <a:graphic>
               <a:graphicData uri="http://schemas.openxmlformats.org/drawingml/2006/picture">
                 <pic:pic>
                   <pic:nvPicPr>
-                    <pic:cNvPr id="0" name="image9.png"/>
+                    <pic:cNvPr id="0" name="image1.png"/>
                     <pic:cNvPicPr preferRelativeResize="0"/>
                   </pic:nvPicPr>
                   <pic:blipFill>
@@ -20413,12 +20325,12 @@
             <wp:extent cx="7201515" cy="4976813"/>
             <wp:effectExtent b="0" l="0" r="0" t="0"/>
             <wp:wrapTopAndBottom distB="114300" distT="114300"/>
-            <wp:docPr id="4" name="image7.png"/>
+            <wp:docPr id="2" name="image4.png"/>
             <a:graphic>
               <a:graphicData uri="http://schemas.openxmlformats.org/drawingml/2006/picture">
                 <pic:pic>
                   <pic:nvPicPr>
-                    <pic:cNvPr id="0" name="image7.png"/>
+                    <pic:cNvPr id="0" name="image4.png"/>
                     <pic:cNvPicPr preferRelativeResize="0"/>
                   </pic:nvPicPr>
                   <pic:blipFill>
@@ -20607,12 +20519,12 @@
             <wp:extent cx="7558088" cy="5910812"/>
             <wp:effectExtent b="0" l="0" r="0" t="0"/>
             <wp:wrapSquare wrapText="bothSides" distB="114300" distT="114300" distL="114300" distR="114300"/>
-            <wp:docPr id="10" name="image8.png"/>
+            <wp:docPr id="6" name="image6.png"/>
             <a:graphic>
               <a:graphicData uri="http://schemas.openxmlformats.org/drawingml/2006/picture">
                 <pic:pic>
                   <pic:nvPicPr>
-                    <pic:cNvPr id="0" name="image8.png"/>
+                    <pic:cNvPr id="0" name="image6.png"/>
                     <pic:cNvPicPr preferRelativeResize="0"/>
                   </pic:nvPicPr>
                   <pic:blipFill>
@@ -20755,12 +20667,12 @@
             <wp:extent cx="7691438" cy="4942735"/>
             <wp:effectExtent b="0" l="0" r="0" t="0"/>
             <wp:wrapSquare wrapText="bothSides" distB="114300" distT="114300" distL="114300" distR="114300"/>
-            <wp:docPr id="9" name="image10.png"/>
+            <wp:docPr id="5" name="image3.png"/>
             <a:graphic>
               <a:graphicData uri="http://schemas.openxmlformats.org/drawingml/2006/picture">
                 <pic:pic>
                   <pic:nvPicPr>
-                    <pic:cNvPr id="0" name="image10.png"/>
+                    <pic:cNvPr id="0" name="image3.png"/>
                     <pic:cNvPicPr preferRelativeResize="0"/>
                   </pic:nvPicPr>
                   <pic:blipFill>
@@ -21197,10 +21109,7 @@
     <w:p>
       <w:pPr>
         <w:ind w:firstLine="720"/>
-        <w:rPr>
-          <w:sz w:val="24"/>
-          <w:szCs w:val="24"/>
-        </w:rPr>
+        <w:rPr/>
       </w:pPr>
       <w:r>
         <w:rPr>
@@ -21209,6 +21118,567 @@
           <w:rtl w:val="0"/>
         </w:rPr>
         <w:t xml:space="preserve">*changes may be made during project life cycle</w:t>
+      </w:r>
+      <w:r>
+        <w:rPr>
+          <w:rtl w:val="0"/>
+        </w:rPr>
+      </w:r>
+    </w:p>
+    <w:p>
+      <w:pPr>
+        <w:pStyle w:val="Heading2"/>
+        <w:numPr>
+          <w:ilvl w:val="1"/>
+          <w:numId w:val="16"/>
+        </w:numPr>
+        <w:spacing w:after="0" w:afterAutospacing="0" w:line="240" w:lineRule="auto"/>
+        <w:ind w:left="1440" w:hanging="360"/>
+        <w:rPr/>
+      </w:pPr>
+      <w:bookmarkStart w:colFirst="0" w:colLast="0" w:name="_1sfiu3e0422d" w:id="50"/>
+      <w:bookmarkEnd w:id="50"/>
+      <w:r>
+        <w:rPr>
+          <w:rtl w:val="0"/>
+        </w:rPr>
+        <w:t xml:space="preserve">Management Reporting and Communication</w:t>
+      </w:r>
+    </w:p>
+    <w:p>
+      <w:pPr>
+        <w:numPr>
+          <w:ilvl w:val="0"/>
+          <w:numId w:val="6"/>
+        </w:numPr>
+        <w:ind w:left="2160" w:hanging="360"/>
+        <w:rPr>
+          <w:sz w:val="24"/>
+          <w:szCs w:val="24"/>
+        </w:rPr>
+      </w:pPr>
+      <w:r>
+        <w:rPr>
+          <w:sz w:val="24"/>
+          <w:szCs w:val="24"/>
+          <w:rtl w:val="0"/>
+        </w:rPr>
+        <w:t xml:space="preserve">Discord</w:t>
+      </w:r>
+    </w:p>
+    <w:p>
+      <w:pPr>
+        <w:numPr>
+          <w:ilvl w:val="0"/>
+          <w:numId w:val="6"/>
+        </w:numPr>
+        <w:ind w:left="2160" w:hanging="360"/>
+        <w:rPr>
+          <w:sz w:val="24"/>
+          <w:szCs w:val="24"/>
+        </w:rPr>
+      </w:pPr>
+      <w:r>
+        <w:rPr>
+          <w:sz w:val="24"/>
+          <w:szCs w:val="24"/>
+          <w:rtl w:val="0"/>
+        </w:rPr>
+        <w:t xml:space="preserve">Google Drive</w:t>
+      </w:r>
+    </w:p>
+    <w:p>
+      <w:pPr>
+        <w:numPr>
+          <w:ilvl w:val="0"/>
+          <w:numId w:val="6"/>
+        </w:numPr>
+        <w:ind w:left="2160" w:hanging="360"/>
+        <w:rPr>
+          <w:sz w:val="24"/>
+          <w:szCs w:val="24"/>
+        </w:rPr>
+      </w:pPr>
+      <w:r>
+        <w:rPr>
+          <w:sz w:val="24"/>
+          <w:szCs w:val="24"/>
+          <w:rtl w:val="0"/>
+        </w:rPr>
+        <w:t xml:space="preserve">Canvas</w:t>
+      </w:r>
+    </w:p>
+    <w:p>
+      <w:pPr>
+        <w:numPr>
+          <w:ilvl w:val="0"/>
+          <w:numId w:val="6"/>
+        </w:numPr>
+        <w:ind w:left="2160" w:hanging="360"/>
+        <w:rPr>
+          <w:sz w:val="24"/>
+          <w:szCs w:val="24"/>
+        </w:rPr>
+      </w:pPr>
+      <w:r>
+        <w:rPr>
+          <w:sz w:val="24"/>
+          <w:szCs w:val="24"/>
+          <w:rtl w:val="0"/>
+        </w:rPr>
+        <w:t xml:space="preserve">In Person</w:t>
+      </w:r>
+    </w:p>
+    <w:p>
+      <w:pPr>
+        <w:numPr>
+          <w:ilvl w:val="0"/>
+          <w:numId w:val="6"/>
+        </w:numPr>
+        <w:ind w:left="2160" w:hanging="360"/>
+        <w:rPr>
+          <w:sz w:val="24"/>
+          <w:szCs w:val="24"/>
+        </w:rPr>
+      </w:pPr>
+      <w:r>
+        <w:rPr>
+          <w:sz w:val="24"/>
+          <w:szCs w:val="24"/>
+          <w:rtl w:val="0"/>
+        </w:rPr>
+        <w:t xml:space="preserve">GitHub</w:t>
+      </w:r>
+    </w:p>
+    <w:p>
+      <w:pPr>
+        <w:numPr>
+          <w:ilvl w:val="0"/>
+          <w:numId w:val="6"/>
+        </w:numPr>
+        <w:spacing w:after="0" w:afterAutospacing="0"/>
+        <w:ind w:left="2160" w:hanging="360"/>
+        <w:rPr>
+          <w:u w:val="none"/>
+        </w:rPr>
+      </w:pPr>
+      <w:r>
+        <w:rPr>
+          <w:sz w:val="24"/>
+          <w:szCs w:val="24"/>
+          <w:rtl w:val="0"/>
+        </w:rPr>
+        <w:t xml:space="preserve">Emai</w:t>
+      </w:r>
+      <w:r>
+        <w:rPr>
+          <w:rtl w:val="0"/>
+        </w:rPr>
+        <w:t xml:space="preserve">l</w:t>
+      </w:r>
+    </w:p>
+    <w:p>
+      <w:pPr>
+        <w:pStyle w:val="Heading1"/>
+        <w:numPr>
+          <w:ilvl w:val="0"/>
+          <w:numId w:val="16"/>
+        </w:numPr>
+        <w:spacing w:after="0" w:afterAutospacing="0" w:before="0" w:beforeAutospacing="0" w:line="240" w:lineRule="auto"/>
+        <w:ind w:left="720" w:hanging="360"/>
+        <w:rPr/>
+      </w:pPr>
+      <w:bookmarkStart w:colFirst="0" w:colLast="0" w:name="_go4kylh4v8wn" w:id="51"/>
+      <w:bookmarkEnd w:id="51"/>
+      <w:r>
+        <w:rPr>
+          <w:rtl w:val="0"/>
+        </w:rPr>
+        <w:t xml:space="preserve">Tracking and Control Mechanisms</w:t>
+      </w:r>
+    </w:p>
+    <w:p>
+      <w:pPr>
+        <w:pStyle w:val="Heading2"/>
+        <w:numPr>
+          <w:ilvl w:val="1"/>
+          <w:numId w:val="16"/>
+        </w:numPr>
+        <w:spacing w:after="0" w:afterAutospacing="0" w:before="0" w:beforeAutospacing="0" w:line="240" w:lineRule="auto"/>
+        <w:ind w:left="1440" w:hanging="360"/>
+        <w:rPr/>
+      </w:pPr>
+      <w:bookmarkStart w:colFirst="0" w:colLast="0" w:name="_5tv0n1337v87" w:id="52"/>
+      <w:bookmarkEnd w:id="52"/>
+      <w:r>
+        <w:rPr>
+          <w:rtl w:val="0"/>
+        </w:rPr>
+        <w:t xml:space="preserve">Quality Assurance and Control</w:t>
+      </w:r>
+    </w:p>
+    <w:p>
+      <w:pPr>
+        <w:numPr>
+          <w:ilvl w:val="0"/>
+          <w:numId w:val="15"/>
+        </w:numPr>
+        <w:ind w:left="2160" w:hanging="360"/>
+        <w:rPr>
+          <w:sz w:val="24"/>
+          <w:szCs w:val="24"/>
+        </w:rPr>
+      </w:pPr>
+      <w:r>
+        <w:rPr>
+          <w:sz w:val="24"/>
+          <w:szCs w:val="24"/>
+          <w:rtl w:val="0"/>
+        </w:rPr>
+        <w:t xml:space="preserve">All classes will have test stub evaluations before implementation</w:t>
+      </w:r>
+    </w:p>
+    <w:p>
+      <w:pPr>
+        <w:numPr>
+          <w:ilvl w:val="0"/>
+          <w:numId w:val="15"/>
+        </w:numPr>
+        <w:ind w:left="2160" w:hanging="360"/>
+        <w:rPr>
+          <w:sz w:val="24"/>
+          <w:szCs w:val="24"/>
+        </w:rPr>
+      </w:pPr>
+      <w:r>
+        <w:rPr>
+          <w:sz w:val="24"/>
+          <w:szCs w:val="24"/>
+          <w:rtl w:val="0"/>
+        </w:rPr>
+        <w:t xml:space="preserve">Each group member will carry out testing on both their own and others’ work</w:t>
+      </w:r>
+    </w:p>
+    <w:p>
+      <w:pPr>
+        <w:numPr>
+          <w:ilvl w:val="0"/>
+          <w:numId w:val="15"/>
+        </w:numPr>
+        <w:spacing w:after="0" w:afterAutospacing="0"/>
+        <w:ind w:left="2160" w:hanging="360"/>
+        <w:rPr>
+          <w:sz w:val="24"/>
+          <w:szCs w:val="24"/>
+        </w:rPr>
+      </w:pPr>
+      <w:r>
+        <w:rPr>
+          <w:sz w:val="24"/>
+          <w:szCs w:val="24"/>
+          <w:rtl w:val="0"/>
+        </w:rPr>
+        <w:t xml:space="preserve">A designated group member will conduct final testing</w:t>
+      </w:r>
+    </w:p>
+    <w:p>
+      <w:pPr>
+        <w:pStyle w:val="Heading2"/>
+        <w:numPr>
+          <w:ilvl w:val="1"/>
+          <w:numId w:val="16"/>
+        </w:numPr>
+        <w:spacing w:after="0" w:afterAutospacing="0" w:before="0" w:beforeAutospacing="0" w:line="240" w:lineRule="auto"/>
+        <w:ind w:left="1440" w:hanging="360"/>
+        <w:rPr/>
+      </w:pPr>
+      <w:bookmarkStart w:colFirst="0" w:colLast="0" w:name="_ueifuuhbejyd" w:id="53"/>
+      <w:bookmarkEnd w:id="53"/>
+      <w:r>
+        <w:rPr>
+          <w:rtl w:val="0"/>
+        </w:rPr>
+        <w:t xml:space="preserve">Change Management and Control</w:t>
+      </w:r>
+    </w:p>
+    <w:p>
+      <w:pPr>
+        <w:numPr>
+          <w:ilvl w:val="0"/>
+          <w:numId w:val="13"/>
+        </w:numPr>
+        <w:ind w:left="2160" w:hanging="360"/>
+        <w:rPr>
+          <w:sz w:val="24"/>
+          <w:szCs w:val="24"/>
+        </w:rPr>
+      </w:pPr>
+      <w:r>
+        <w:rPr>
+          <w:sz w:val="24"/>
+          <w:szCs w:val="24"/>
+          <w:rtl w:val="0"/>
+        </w:rPr>
+        <w:t xml:space="preserve">Project artifacts will be tracked and maintained using a GitHub repository</w:t>
+      </w:r>
+    </w:p>
+    <w:p>
+      <w:pPr>
+        <w:numPr>
+          <w:ilvl w:val="0"/>
+          <w:numId w:val="13"/>
+        </w:numPr>
+        <w:ind w:left="2160" w:hanging="360"/>
+        <w:rPr>
+          <w:sz w:val="24"/>
+          <w:szCs w:val="24"/>
+        </w:rPr>
+      </w:pPr>
+      <w:r>
+        <w:rPr>
+          <w:sz w:val="24"/>
+          <w:szCs w:val="24"/>
+          <w:rtl w:val="0"/>
+        </w:rPr>
+        <w:t xml:space="preserve">Proposed changes should be submitted with a brief but descriptive summary of what was changed, i.e. added, removed, or modified and explain why</w:t>
+      </w:r>
+    </w:p>
+    <w:p>
+      <w:pPr>
+        <w:numPr>
+          <w:ilvl w:val="0"/>
+          <w:numId w:val="13"/>
+        </w:numPr>
+        <w:spacing w:after="0" w:afterAutospacing="0"/>
+        <w:ind w:left="2160" w:hanging="360"/>
+        <w:rPr>
+          <w:sz w:val="24"/>
+          <w:szCs w:val="24"/>
+        </w:rPr>
+      </w:pPr>
+      <w:r>
+        <w:rPr>
+          <w:sz w:val="24"/>
+          <w:szCs w:val="24"/>
+          <w:rtl w:val="0"/>
+        </w:rPr>
+        <w:t xml:space="preserve">Changes to artifacts will be announced through the discord server and the group may vote to revert the changes</w:t>
+      </w:r>
+    </w:p>
+    <w:p>
+      <w:pPr>
+        <w:pStyle w:val="Heading2"/>
+        <w:numPr>
+          <w:ilvl w:val="1"/>
+          <w:numId w:val="16"/>
+        </w:numPr>
+        <w:spacing w:after="0" w:afterAutospacing="0" w:before="0" w:beforeAutospacing="0"/>
+        <w:ind w:left="1440" w:hanging="360"/>
+      </w:pPr>
+      <w:bookmarkStart w:colFirst="0" w:colLast="0" w:name="_8pr71eh7l3lr" w:id="54"/>
+      <w:bookmarkEnd w:id="54"/>
+      <w:r>
+        <w:rPr>
+          <w:rtl w:val="0"/>
+        </w:rPr>
+        <w:t xml:space="preserve">Tools Used</w:t>
+      </w:r>
+    </w:p>
+    <w:p>
+      <w:pPr>
+        <w:numPr>
+          <w:ilvl w:val="0"/>
+          <w:numId w:val="24"/>
+        </w:numPr>
+        <w:ind w:left="2160" w:hanging="360"/>
+        <w:rPr>
+          <w:sz w:val="24"/>
+          <w:szCs w:val="24"/>
+        </w:rPr>
+      </w:pPr>
+      <w:r>
+        <w:rPr>
+          <w:sz w:val="24"/>
+          <w:szCs w:val="24"/>
+          <w:rtl w:val="0"/>
+        </w:rPr>
+        <w:t xml:space="preserve">GitHub</w:t>
+      </w:r>
+    </w:p>
+    <w:p>
+      <w:pPr>
+        <w:numPr>
+          <w:ilvl w:val="0"/>
+          <w:numId w:val="24"/>
+        </w:numPr>
+        <w:ind w:left="2160" w:hanging="360"/>
+        <w:rPr>
+          <w:sz w:val="24"/>
+          <w:szCs w:val="24"/>
+        </w:rPr>
+      </w:pPr>
+      <w:r>
+        <w:rPr>
+          <w:sz w:val="24"/>
+          <w:szCs w:val="24"/>
+          <w:rtl w:val="0"/>
+        </w:rPr>
+        <w:t xml:space="preserve">Discord</w:t>
+      </w:r>
+    </w:p>
+    <w:p>
+      <w:pPr>
+        <w:numPr>
+          <w:ilvl w:val="0"/>
+          <w:numId w:val="24"/>
+        </w:numPr>
+        <w:ind w:left="2160" w:hanging="360"/>
+        <w:rPr>
+          <w:sz w:val="24"/>
+          <w:szCs w:val="24"/>
+        </w:rPr>
+      </w:pPr>
+      <w:r>
+        <w:rPr>
+          <w:sz w:val="24"/>
+          <w:szCs w:val="24"/>
+          <w:rtl w:val="0"/>
+        </w:rPr>
+        <w:t xml:space="preserve">Visual Studio</w:t>
+      </w:r>
+    </w:p>
+    <w:p>
+      <w:pPr>
+        <w:numPr>
+          <w:ilvl w:val="0"/>
+          <w:numId w:val="24"/>
+        </w:numPr>
+        <w:ind w:left="2160" w:hanging="360"/>
+        <w:rPr>
+          <w:sz w:val="24"/>
+          <w:szCs w:val="24"/>
+        </w:rPr>
+      </w:pPr>
+      <w:r>
+        <w:rPr>
+          <w:sz w:val="24"/>
+          <w:szCs w:val="24"/>
+          <w:rtl w:val="0"/>
+        </w:rPr>
+        <w:t xml:space="preserve">Google Drive</w:t>
+      </w:r>
+    </w:p>
+    <w:p>
+      <w:pPr>
+        <w:numPr>
+          <w:ilvl w:val="0"/>
+          <w:numId w:val="24"/>
+        </w:numPr>
+        <w:ind w:left="2160" w:hanging="360"/>
+        <w:rPr>
+          <w:sz w:val="24"/>
+          <w:szCs w:val="24"/>
+        </w:rPr>
+      </w:pPr>
+      <w:r>
+        <w:rPr>
+          <w:sz w:val="24"/>
+          <w:szCs w:val="24"/>
+          <w:rtl w:val="0"/>
+        </w:rPr>
+        <w:t xml:space="preserve">Enterprise Architect</w:t>
+      </w:r>
+    </w:p>
+    <w:p>
+      <w:pPr>
+        <w:rPr>
+          <w:sz w:val="24"/>
+          <w:szCs w:val="24"/>
+        </w:rPr>
+      </w:pPr>
+      <w:r>
+        <w:rPr>
+          <w:rtl w:val="0"/>
+        </w:rPr>
+      </w:r>
+    </w:p>
+    <w:p>
+      <w:pPr>
+        <w:rPr>
+          <w:sz w:val="24"/>
+          <w:szCs w:val="24"/>
+        </w:rPr>
+      </w:pPr>
+      <w:r>
+        <w:rPr>
+          <w:rtl w:val="0"/>
+        </w:rPr>
+      </w:r>
+    </w:p>
+    <w:p>
+      <w:pPr>
+        <w:rPr>
+          <w:sz w:val="24"/>
+          <w:szCs w:val="24"/>
+        </w:rPr>
+      </w:pPr>
+      <w:r>
+        <w:rPr>
+          <w:rtl w:val="0"/>
+        </w:rPr>
+      </w:r>
+    </w:p>
+    <w:p>
+      <w:pPr>
+        <w:rPr>
+          <w:sz w:val="24"/>
+          <w:szCs w:val="24"/>
+        </w:rPr>
+      </w:pPr>
+      <w:r>
+        <w:rPr>
+          <w:rtl w:val="0"/>
+        </w:rPr>
+      </w:r>
+    </w:p>
+    <w:p>
+      <w:pPr>
+        <w:pStyle w:val="Heading1"/>
+        <w:numPr>
+          <w:ilvl w:val="0"/>
+          <w:numId w:val="16"/>
+        </w:numPr>
+        <w:spacing w:after="0" w:afterAutospacing="0" w:line="240" w:lineRule="auto"/>
+        <w:ind w:left="720" w:hanging="360"/>
+        <w:rPr/>
+      </w:pPr>
+      <w:bookmarkStart w:colFirst="0" w:colLast="0" w:name="_u9pwhb71hpxd" w:id="55"/>
+      <w:bookmarkEnd w:id="55"/>
+      <w:r>
+        <w:rPr>
+          <w:rtl w:val="0"/>
+        </w:rPr>
+        <w:t xml:space="preserve">Appendices</w:t>
+      </w:r>
+    </w:p>
+    <w:p>
+      <w:pPr>
+        <w:pStyle w:val="Heading2"/>
+        <w:numPr>
+          <w:ilvl w:val="1"/>
+          <w:numId w:val="16"/>
+        </w:numPr>
+        <w:spacing w:before="0" w:beforeAutospacing="0" w:line="240" w:lineRule="auto"/>
+        <w:ind w:left="1440" w:hanging="360"/>
+        <w:rPr/>
+      </w:pPr>
+      <w:bookmarkStart w:colFirst="0" w:colLast="0" w:name="_8ear2tozzzc7" w:id="56"/>
+      <w:bookmarkEnd w:id="56"/>
+      <w:r>
+        <w:rPr>
+          <w:rtl w:val="0"/>
+        </w:rPr>
+        <w:t xml:space="preserve">Product Models</w:t>
       </w:r>
     </w:p>
     <w:p>
@@ -21224,38 +21694,28 @@
     </w:p>
     <w:p>
       <w:pPr>
-        <w:pStyle w:val="Heading3"/>
-        <w:numPr>
-          <w:ilvl w:val="2"/>
-          <w:numId w:val="16"/>
-        </w:numPr>
-        <w:spacing w:line="240" w:lineRule="auto"/>
-        <w:ind w:left="2160" w:hanging="360"/>
+        <w:ind w:left="0" w:firstLine="0"/>
         <w:rPr/>
       </w:pPr>
-      <w:bookmarkStart w:colFirst="0" w:colLast="0" w:name="_8p3x98amb3p6" w:id="50"/>
-      <w:bookmarkEnd w:id="50"/>
-      <w:r>
-        <w:rPr>
-          <w:rtl w:val="0"/>
-        </w:rPr>
-        <w:t xml:space="preserve">Resumes</w:t>
-      </w:r>
-    </w:p>
-    <w:p>
-      <w:pPr>
-        <w:pStyle w:val="Heading2"/>
+      <w:r>
+        <w:rPr>
+          <w:rtl w:val="0"/>
+        </w:rPr>
+        <w:t xml:space="preserve">Due to the nature of being a web application, we chose to use the N-tier architecture for this software.</w:t>
+      </w:r>
+    </w:p>
+    <w:p>
+      <w:pPr>
+        <w:ind w:left="0" w:firstLine="0"/>
         <w:rPr/>
       </w:pPr>
-      <w:bookmarkStart w:colFirst="0" w:colLast="0" w:name="_fri7g0op5k07" w:id="51"/>
-      <w:bookmarkEnd w:id="51"/>
       <w:r>
         <w:rPr/>
         <w:drawing>
           <wp:inline distB="114300" distT="114300" distL="114300" distR="114300">
-            <wp:extent cx="5876925" cy="7439025"/>
+            <wp:extent cx="5943600" cy="2806700"/>
             <wp:effectExtent b="0" l="0" r="0" t="0"/>
-            <wp:docPr id="2" name="image5.png"/>
+            <wp:docPr id="3" name="image5.png"/>
             <a:graphic>
               <a:graphicData uri="http://schemas.openxmlformats.org/drawingml/2006/picture">
                 <pic:pic>
@@ -21265,796 +21725,6 @@
                   </pic:nvPicPr>
                   <pic:blipFill>
                     <a:blip r:embed="rId10"/>
-                    <a:srcRect b="0" l="0" r="0" t="0"/>
-                    <a:stretch>
-                      <a:fillRect/>
-                    </a:stretch>
-                  </pic:blipFill>
-                  <pic:spPr>
-                    <a:xfrm>
-                      <a:off x="0" y="0"/>
-                      <a:ext cx="5876925" cy="7439025"/>
-                    </a:xfrm>
-                    <a:prstGeom prst="rect"/>
-                    <a:ln/>
-                  </pic:spPr>
-                </pic:pic>
-              </a:graphicData>
-            </a:graphic>
-          </wp:inline>
-        </w:drawing>
-      </w:r>
-      <w:r>
-        <w:rPr>
-          <w:rtl w:val="0"/>
-        </w:rPr>
-      </w:r>
-    </w:p>
-    <w:p>
-      <w:pPr>
-        <w:pStyle w:val="Heading2"/>
-        <w:rPr/>
-      </w:pPr>
-      <w:bookmarkStart w:colFirst="0" w:colLast="0" w:name="_oow4nh9mg0nl" w:id="52"/>
-      <w:bookmarkEnd w:id="52"/>
-      <w:r>
-        <w:rPr/>
-        <w:drawing>
-          <wp:inline distB="114300" distT="114300" distL="114300" distR="114300">
-            <wp:extent cx="5943600" cy="6781800"/>
-            <wp:effectExtent b="0" l="0" r="0" t="0"/>
-            <wp:docPr id="5" name="image3.png"/>
-            <a:graphic>
-              <a:graphicData uri="http://schemas.openxmlformats.org/drawingml/2006/picture">
-                <pic:pic>
-                  <pic:nvPicPr>
-                    <pic:cNvPr id="0" name="image3.png"/>
-                    <pic:cNvPicPr preferRelativeResize="0"/>
-                  </pic:nvPicPr>
-                  <pic:blipFill>
-                    <a:blip r:embed="rId11"/>
-                    <a:srcRect b="0" l="0" r="0" t="0"/>
-                    <a:stretch>
-                      <a:fillRect/>
-                    </a:stretch>
-                  </pic:blipFill>
-                  <pic:spPr>
-                    <a:xfrm>
-                      <a:off x="0" y="0"/>
-                      <a:ext cx="5943600" cy="6781800"/>
-                    </a:xfrm>
-                    <a:prstGeom prst="rect"/>
-                    <a:ln/>
-                  </pic:spPr>
-                </pic:pic>
-              </a:graphicData>
-            </a:graphic>
-          </wp:inline>
-        </w:drawing>
-      </w:r>
-      <w:r>
-        <w:rPr>
-          <w:rtl w:val="0"/>
-        </w:rPr>
-      </w:r>
-    </w:p>
-    <w:p>
-      <w:pPr>
-        <w:pStyle w:val="Heading2"/>
-        <w:rPr/>
-      </w:pPr>
-      <w:bookmarkStart w:colFirst="0" w:colLast="0" w:name="_ek5m1o7wl8p8" w:id="53"/>
-      <w:bookmarkEnd w:id="53"/>
-      <w:r>
-        <w:rPr/>
-        <w:drawing>
-          <wp:inline distB="114300" distT="114300" distL="114300" distR="114300">
-            <wp:extent cx="5943600" cy="7670800"/>
-            <wp:effectExtent b="0" l="0" r="0" t="0"/>
-            <wp:docPr id="7" name="image4.png"/>
-            <a:graphic>
-              <a:graphicData uri="http://schemas.openxmlformats.org/drawingml/2006/picture">
-                <pic:pic>
-                  <pic:nvPicPr>
-                    <pic:cNvPr id="0" name="image4.png"/>
-                    <pic:cNvPicPr preferRelativeResize="0"/>
-                  </pic:nvPicPr>
-                  <pic:blipFill>
-                    <a:blip r:embed="rId12"/>
-                    <a:srcRect b="0" l="0" r="0" t="0"/>
-                    <a:stretch>
-                      <a:fillRect/>
-                    </a:stretch>
-                  </pic:blipFill>
-                  <pic:spPr>
-                    <a:xfrm>
-                      <a:off x="0" y="0"/>
-                      <a:ext cx="5943600" cy="7670800"/>
-                    </a:xfrm>
-                    <a:prstGeom prst="rect"/>
-                    <a:ln/>
-                  </pic:spPr>
-                </pic:pic>
-              </a:graphicData>
-            </a:graphic>
-          </wp:inline>
-        </w:drawing>
-      </w:r>
-      <w:r>
-        <w:rPr>
-          <w:rtl w:val="0"/>
-        </w:rPr>
-      </w:r>
-    </w:p>
-    <w:p>
-      <w:pPr>
-        <w:pStyle w:val="Heading2"/>
-        <w:rPr/>
-      </w:pPr>
-      <w:bookmarkStart w:colFirst="0" w:colLast="0" w:name="_2m2yq74bfxbe" w:id="54"/>
-      <w:bookmarkEnd w:id="54"/>
-      <w:r>
-        <w:rPr/>
-        <w:drawing>
-          <wp:inline distB="114300" distT="114300" distL="114300" distR="114300">
-            <wp:extent cx="5943600" cy="7696200"/>
-            <wp:effectExtent b="0" l="0" r="0" t="0"/>
-            <wp:docPr id="3" name="image6.jpg"/>
-            <a:graphic>
-              <a:graphicData uri="http://schemas.openxmlformats.org/drawingml/2006/picture">
-                <pic:pic>
-                  <pic:nvPicPr>
-                    <pic:cNvPr id="0" name="image6.jpg"/>
-                    <pic:cNvPicPr preferRelativeResize="0"/>
-                  </pic:nvPicPr>
-                  <pic:blipFill>
-                    <a:blip r:embed="rId13"/>
-                    <a:srcRect b="0" l="0" r="0" t="0"/>
-                    <a:stretch>
-                      <a:fillRect/>
-                    </a:stretch>
-                  </pic:blipFill>
-                  <pic:spPr>
-                    <a:xfrm>
-                      <a:off x="0" y="0"/>
-                      <a:ext cx="5943600" cy="7696200"/>
-                    </a:xfrm>
-                    <a:prstGeom prst="rect"/>
-                    <a:ln/>
-                  </pic:spPr>
-                </pic:pic>
-              </a:graphicData>
-            </a:graphic>
-          </wp:inline>
-        </w:drawing>
-      </w:r>
-      <w:r>
-        <w:rPr>
-          <w:rtl w:val="0"/>
-        </w:rPr>
-      </w:r>
-    </w:p>
-    <w:p>
-      <w:pPr>
-        <w:rPr/>
-      </w:pPr>
-      <w:r>
-        <w:rPr>
-          <w:rtl w:val="0"/>
-        </w:rPr>
-      </w:r>
-    </w:p>
-    <w:p>
-      <w:pPr>
-        <w:ind w:left="2160" w:firstLine="0"/>
-        <w:rPr/>
-      </w:pPr>
-      <w:r>
-        <w:rPr>
-          <w:rtl w:val="0"/>
-        </w:rPr>
-      </w:r>
-    </w:p>
-    <w:p>
-      <w:pPr>
-        <w:pStyle w:val="Heading2"/>
-        <w:numPr>
-          <w:ilvl w:val="1"/>
-          <w:numId w:val="16"/>
-        </w:numPr>
-        <w:spacing w:after="0" w:afterAutospacing="0" w:line="240" w:lineRule="auto"/>
-        <w:ind w:left="1440" w:hanging="360"/>
-        <w:rPr/>
-      </w:pPr>
-      <w:bookmarkStart w:colFirst="0" w:colLast="0" w:name="_1sfiu3e0422d" w:id="55"/>
-      <w:bookmarkEnd w:id="55"/>
-      <w:r>
-        <w:rPr>
-          <w:rtl w:val="0"/>
-        </w:rPr>
-        <w:t xml:space="preserve">Management Reporting and Communication</w:t>
-      </w:r>
-    </w:p>
-    <w:p>
-      <w:pPr>
-        <w:numPr>
-          <w:ilvl w:val="0"/>
-          <w:numId w:val="6"/>
-        </w:numPr>
-        <w:ind w:left="2160" w:hanging="360"/>
-        <w:rPr>
-          <w:sz w:val="24"/>
-          <w:szCs w:val="24"/>
-        </w:rPr>
-      </w:pPr>
-      <w:r>
-        <w:rPr>
-          <w:sz w:val="24"/>
-          <w:szCs w:val="24"/>
-          <w:rtl w:val="0"/>
-        </w:rPr>
-        <w:t xml:space="preserve">Discord</w:t>
-      </w:r>
-    </w:p>
-    <w:p>
-      <w:pPr>
-        <w:numPr>
-          <w:ilvl w:val="0"/>
-          <w:numId w:val="6"/>
-        </w:numPr>
-        <w:ind w:left="2160" w:hanging="360"/>
-        <w:rPr>
-          <w:sz w:val="24"/>
-          <w:szCs w:val="24"/>
-        </w:rPr>
-      </w:pPr>
-      <w:r>
-        <w:rPr>
-          <w:sz w:val="24"/>
-          <w:szCs w:val="24"/>
-          <w:rtl w:val="0"/>
-        </w:rPr>
-        <w:t xml:space="preserve">Google Drive</w:t>
-      </w:r>
-    </w:p>
-    <w:p>
-      <w:pPr>
-        <w:numPr>
-          <w:ilvl w:val="0"/>
-          <w:numId w:val="6"/>
-        </w:numPr>
-        <w:ind w:left="2160" w:hanging="360"/>
-        <w:rPr>
-          <w:sz w:val="24"/>
-          <w:szCs w:val="24"/>
-        </w:rPr>
-      </w:pPr>
-      <w:r>
-        <w:rPr>
-          <w:sz w:val="24"/>
-          <w:szCs w:val="24"/>
-          <w:rtl w:val="0"/>
-        </w:rPr>
-        <w:t xml:space="preserve">Canvas</w:t>
-      </w:r>
-    </w:p>
-    <w:p>
-      <w:pPr>
-        <w:numPr>
-          <w:ilvl w:val="0"/>
-          <w:numId w:val="6"/>
-        </w:numPr>
-        <w:ind w:left="2160" w:hanging="360"/>
-        <w:rPr>
-          <w:sz w:val="24"/>
-          <w:szCs w:val="24"/>
-        </w:rPr>
-      </w:pPr>
-      <w:r>
-        <w:rPr>
-          <w:sz w:val="24"/>
-          <w:szCs w:val="24"/>
-          <w:rtl w:val="0"/>
-        </w:rPr>
-        <w:t xml:space="preserve">In Person</w:t>
-      </w:r>
-    </w:p>
-    <w:p>
-      <w:pPr>
-        <w:numPr>
-          <w:ilvl w:val="0"/>
-          <w:numId w:val="6"/>
-        </w:numPr>
-        <w:ind w:left="2160" w:hanging="360"/>
-        <w:rPr>
-          <w:sz w:val="24"/>
-          <w:szCs w:val="24"/>
-        </w:rPr>
-      </w:pPr>
-      <w:r>
-        <w:rPr>
-          <w:sz w:val="24"/>
-          <w:szCs w:val="24"/>
-          <w:rtl w:val="0"/>
-        </w:rPr>
-        <w:t xml:space="preserve">GitHub</w:t>
-      </w:r>
-    </w:p>
-    <w:p>
-      <w:pPr>
-        <w:numPr>
-          <w:ilvl w:val="0"/>
-          <w:numId w:val="6"/>
-        </w:numPr>
-        <w:spacing w:after="0" w:afterAutospacing="0"/>
-        <w:ind w:left="2160" w:hanging="360"/>
-        <w:rPr>
-          <w:u w:val="none"/>
-        </w:rPr>
-      </w:pPr>
-      <w:r>
-        <w:rPr>
-          <w:sz w:val="24"/>
-          <w:szCs w:val="24"/>
-          <w:rtl w:val="0"/>
-        </w:rPr>
-        <w:t xml:space="preserve">Emai</w:t>
-      </w:r>
-      <w:r>
-        <w:rPr>
-          <w:rtl w:val="0"/>
-        </w:rPr>
-        <w:t xml:space="preserve">l</w:t>
-      </w:r>
-    </w:p>
-    <w:p>
-      <w:pPr>
-        <w:pStyle w:val="Heading1"/>
-        <w:numPr>
-          <w:ilvl w:val="0"/>
-          <w:numId w:val="16"/>
-        </w:numPr>
-        <w:spacing w:after="0" w:afterAutospacing="0" w:before="0" w:beforeAutospacing="0" w:line="240" w:lineRule="auto"/>
-        <w:ind w:left="720" w:hanging="360"/>
-        <w:rPr/>
-      </w:pPr>
-      <w:bookmarkStart w:colFirst="0" w:colLast="0" w:name="_go4kylh4v8wn" w:id="56"/>
-      <w:bookmarkEnd w:id="56"/>
-      <w:r>
-        <w:rPr>
-          <w:rtl w:val="0"/>
-        </w:rPr>
-        <w:t xml:space="preserve">Tracking and Control Mechanisms</w:t>
-      </w:r>
-    </w:p>
-    <w:p>
-      <w:pPr>
-        <w:pStyle w:val="Heading2"/>
-        <w:numPr>
-          <w:ilvl w:val="1"/>
-          <w:numId w:val="16"/>
-        </w:numPr>
-        <w:spacing w:after="0" w:afterAutospacing="0" w:before="0" w:beforeAutospacing="0" w:line="240" w:lineRule="auto"/>
-        <w:ind w:left="1440" w:hanging="360"/>
-        <w:rPr/>
-      </w:pPr>
-      <w:bookmarkStart w:colFirst="0" w:colLast="0" w:name="_5tv0n1337v87" w:id="57"/>
-      <w:bookmarkEnd w:id="57"/>
-      <w:r>
-        <w:rPr>
-          <w:rtl w:val="0"/>
-        </w:rPr>
-        <w:t xml:space="preserve">Quality Assurance and Control</w:t>
-      </w:r>
-    </w:p>
-    <w:p>
-      <w:pPr>
-        <w:numPr>
-          <w:ilvl w:val="0"/>
-          <w:numId w:val="15"/>
-        </w:numPr>
-        <w:ind w:left="2160" w:hanging="360"/>
-        <w:rPr>
-          <w:sz w:val="24"/>
-          <w:szCs w:val="24"/>
-        </w:rPr>
-      </w:pPr>
-      <w:r>
-        <w:rPr>
-          <w:sz w:val="24"/>
-          <w:szCs w:val="24"/>
-          <w:rtl w:val="0"/>
-        </w:rPr>
-        <w:t xml:space="preserve">All classes will have test stub evaluations before implementation</w:t>
-      </w:r>
-    </w:p>
-    <w:p>
-      <w:pPr>
-        <w:numPr>
-          <w:ilvl w:val="0"/>
-          <w:numId w:val="15"/>
-        </w:numPr>
-        <w:ind w:left="2160" w:hanging="360"/>
-        <w:rPr>
-          <w:sz w:val="24"/>
-          <w:szCs w:val="24"/>
-        </w:rPr>
-      </w:pPr>
-      <w:r>
-        <w:rPr>
-          <w:sz w:val="24"/>
-          <w:szCs w:val="24"/>
-          <w:rtl w:val="0"/>
-        </w:rPr>
-        <w:t xml:space="preserve">Each group member will carry out testing on both their own and others’ work</w:t>
-      </w:r>
-    </w:p>
-    <w:p>
-      <w:pPr>
-        <w:numPr>
-          <w:ilvl w:val="0"/>
-          <w:numId w:val="15"/>
-        </w:numPr>
-        <w:spacing w:after="0" w:afterAutospacing="0"/>
-        <w:ind w:left="2160" w:hanging="360"/>
-        <w:rPr>
-          <w:sz w:val="24"/>
-          <w:szCs w:val="24"/>
-        </w:rPr>
-      </w:pPr>
-      <w:r>
-        <w:rPr>
-          <w:sz w:val="24"/>
-          <w:szCs w:val="24"/>
-          <w:rtl w:val="0"/>
-        </w:rPr>
-        <w:t xml:space="preserve">A designated group member will conduct final testing</w:t>
-      </w:r>
-    </w:p>
-    <w:p>
-      <w:pPr>
-        <w:pStyle w:val="Heading2"/>
-        <w:numPr>
-          <w:ilvl w:val="1"/>
-          <w:numId w:val="16"/>
-        </w:numPr>
-        <w:spacing w:after="0" w:afterAutospacing="0" w:before="0" w:beforeAutospacing="0" w:line="240" w:lineRule="auto"/>
-        <w:ind w:left="1440" w:hanging="360"/>
-        <w:rPr/>
-      </w:pPr>
-      <w:bookmarkStart w:colFirst="0" w:colLast="0" w:name="_ueifuuhbejyd" w:id="58"/>
-      <w:bookmarkEnd w:id="58"/>
-      <w:r>
-        <w:rPr>
-          <w:rtl w:val="0"/>
-        </w:rPr>
-        <w:t xml:space="preserve">Change Management and Control</w:t>
-      </w:r>
-    </w:p>
-    <w:p>
-      <w:pPr>
-        <w:numPr>
-          <w:ilvl w:val="0"/>
-          <w:numId w:val="13"/>
-        </w:numPr>
-        <w:ind w:left="2160" w:hanging="360"/>
-        <w:rPr>
-          <w:sz w:val="24"/>
-          <w:szCs w:val="24"/>
-        </w:rPr>
-      </w:pPr>
-      <w:r>
-        <w:rPr>
-          <w:sz w:val="24"/>
-          <w:szCs w:val="24"/>
-          <w:rtl w:val="0"/>
-        </w:rPr>
-        <w:t xml:space="preserve">Project artifacts will be tracked and maintained using a GitHub repository</w:t>
-      </w:r>
-    </w:p>
-    <w:p>
-      <w:pPr>
-        <w:numPr>
-          <w:ilvl w:val="0"/>
-          <w:numId w:val="13"/>
-        </w:numPr>
-        <w:ind w:left="2160" w:hanging="360"/>
-        <w:rPr>
-          <w:sz w:val="24"/>
-          <w:szCs w:val="24"/>
-        </w:rPr>
-      </w:pPr>
-      <w:r>
-        <w:rPr>
-          <w:sz w:val="24"/>
-          <w:szCs w:val="24"/>
-          <w:rtl w:val="0"/>
-        </w:rPr>
-        <w:t xml:space="preserve">Proposed changes should be submitted with a brief but descriptive summary of what was changed, i.e. added, removed, or modified and explain why</w:t>
-      </w:r>
-    </w:p>
-    <w:p>
-      <w:pPr>
-        <w:numPr>
-          <w:ilvl w:val="0"/>
-          <w:numId w:val="13"/>
-        </w:numPr>
-        <w:spacing w:after="0" w:afterAutospacing="0"/>
-        <w:ind w:left="2160" w:hanging="360"/>
-        <w:rPr>
-          <w:sz w:val="24"/>
-          <w:szCs w:val="24"/>
-        </w:rPr>
-      </w:pPr>
-      <w:r>
-        <w:rPr>
-          <w:sz w:val="24"/>
-          <w:szCs w:val="24"/>
-          <w:rtl w:val="0"/>
-        </w:rPr>
-        <w:t xml:space="preserve">Changes to artifacts will be announced through the discord server and the group may vote to revert the changes</w:t>
-      </w:r>
-    </w:p>
-    <w:p>
-      <w:pPr>
-        <w:pStyle w:val="Heading2"/>
-        <w:numPr>
-          <w:ilvl w:val="1"/>
-          <w:numId w:val="16"/>
-        </w:numPr>
-        <w:spacing w:after="0" w:afterAutospacing="0" w:before="0" w:beforeAutospacing="0"/>
-        <w:ind w:left="1440" w:hanging="360"/>
-      </w:pPr>
-      <w:bookmarkStart w:colFirst="0" w:colLast="0" w:name="_8pr71eh7l3lr" w:id="59"/>
-      <w:bookmarkEnd w:id="59"/>
-      <w:r>
-        <w:rPr>
-          <w:rtl w:val="0"/>
-        </w:rPr>
-        <w:t xml:space="preserve">Tools Used</w:t>
-      </w:r>
-    </w:p>
-    <w:p>
-      <w:pPr>
-        <w:numPr>
-          <w:ilvl w:val="0"/>
-          <w:numId w:val="24"/>
-        </w:numPr>
-        <w:ind w:left="2160" w:hanging="360"/>
-        <w:rPr>
-          <w:sz w:val="24"/>
-          <w:szCs w:val="24"/>
-        </w:rPr>
-      </w:pPr>
-      <w:r>
-        <w:rPr>
-          <w:sz w:val="24"/>
-          <w:szCs w:val="24"/>
-          <w:rtl w:val="0"/>
-        </w:rPr>
-        <w:t xml:space="preserve">GitHub</w:t>
-      </w:r>
-    </w:p>
-    <w:p>
-      <w:pPr>
-        <w:numPr>
-          <w:ilvl w:val="0"/>
-          <w:numId w:val="24"/>
-        </w:numPr>
-        <w:ind w:left="2160" w:hanging="360"/>
-        <w:rPr>
-          <w:sz w:val="24"/>
-          <w:szCs w:val="24"/>
-        </w:rPr>
-      </w:pPr>
-      <w:r>
-        <w:rPr>
-          <w:sz w:val="24"/>
-          <w:szCs w:val="24"/>
-          <w:rtl w:val="0"/>
-        </w:rPr>
-        <w:t xml:space="preserve">Discord</w:t>
-      </w:r>
-    </w:p>
-    <w:p>
-      <w:pPr>
-        <w:numPr>
-          <w:ilvl w:val="0"/>
-          <w:numId w:val="24"/>
-        </w:numPr>
-        <w:ind w:left="2160" w:hanging="360"/>
-        <w:rPr>
-          <w:sz w:val="24"/>
-          <w:szCs w:val="24"/>
-        </w:rPr>
-      </w:pPr>
-      <w:r>
-        <w:rPr>
-          <w:sz w:val="24"/>
-          <w:szCs w:val="24"/>
-          <w:rtl w:val="0"/>
-        </w:rPr>
-        <w:t xml:space="preserve">Visual Studio</w:t>
-      </w:r>
-    </w:p>
-    <w:p>
-      <w:pPr>
-        <w:numPr>
-          <w:ilvl w:val="0"/>
-          <w:numId w:val="24"/>
-        </w:numPr>
-        <w:ind w:left="2160" w:hanging="360"/>
-        <w:rPr>
-          <w:sz w:val="24"/>
-          <w:szCs w:val="24"/>
-        </w:rPr>
-      </w:pPr>
-      <w:r>
-        <w:rPr>
-          <w:sz w:val="24"/>
-          <w:szCs w:val="24"/>
-          <w:rtl w:val="0"/>
-        </w:rPr>
-        <w:t xml:space="preserve">Google Drive</w:t>
-      </w:r>
-    </w:p>
-    <w:p>
-      <w:pPr>
-        <w:numPr>
-          <w:ilvl w:val="0"/>
-          <w:numId w:val="24"/>
-        </w:numPr>
-        <w:ind w:left="2160" w:hanging="360"/>
-        <w:rPr>
-          <w:sz w:val="24"/>
-          <w:szCs w:val="24"/>
-        </w:rPr>
-      </w:pPr>
-      <w:r>
-        <w:rPr>
-          <w:sz w:val="24"/>
-          <w:szCs w:val="24"/>
-          <w:rtl w:val="0"/>
-        </w:rPr>
-        <w:t xml:space="preserve">Enterprise Architect</w:t>
-      </w:r>
-    </w:p>
-    <w:p>
-      <w:pPr>
-        <w:rPr>
-          <w:sz w:val="24"/>
-          <w:szCs w:val="24"/>
-        </w:rPr>
-      </w:pPr>
-      <w:r>
-        <w:rPr>
-          <w:rtl w:val="0"/>
-        </w:rPr>
-      </w:r>
-    </w:p>
-    <w:p>
-      <w:pPr>
-        <w:rPr>
-          <w:sz w:val="24"/>
-          <w:szCs w:val="24"/>
-        </w:rPr>
-      </w:pPr>
-      <w:r>
-        <w:rPr>
-          <w:rtl w:val="0"/>
-        </w:rPr>
-      </w:r>
-    </w:p>
-    <w:p>
-      <w:pPr>
-        <w:rPr>
-          <w:sz w:val="24"/>
-          <w:szCs w:val="24"/>
-        </w:rPr>
-      </w:pPr>
-      <w:r>
-        <w:rPr>
-          <w:rtl w:val="0"/>
-        </w:rPr>
-      </w:r>
-    </w:p>
-    <w:p>
-      <w:pPr>
-        <w:rPr>
-          <w:sz w:val="24"/>
-          <w:szCs w:val="24"/>
-        </w:rPr>
-      </w:pPr>
-      <w:r>
-        <w:rPr>
-          <w:rtl w:val="0"/>
-        </w:rPr>
-      </w:r>
-    </w:p>
-    <w:p>
-      <w:pPr>
-        <w:pStyle w:val="Heading1"/>
-        <w:numPr>
-          <w:ilvl w:val="0"/>
-          <w:numId w:val="16"/>
-        </w:numPr>
-        <w:spacing w:after="0" w:afterAutospacing="0" w:line="240" w:lineRule="auto"/>
-        <w:ind w:left="720" w:hanging="360"/>
-        <w:rPr/>
-      </w:pPr>
-      <w:bookmarkStart w:colFirst="0" w:colLast="0" w:name="_u9pwhb71hpxd" w:id="60"/>
-      <w:bookmarkEnd w:id="60"/>
-      <w:r>
-        <w:rPr>
-          <w:rtl w:val="0"/>
-        </w:rPr>
-        <w:t xml:space="preserve">Appendices</w:t>
-      </w:r>
-    </w:p>
-    <w:p>
-      <w:pPr>
-        <w:pStyle w:val="Heading2"/>
-        <w:numPr>
-          <w:ilvl w:val="1"/>
-          <w:numId w:val="16"/>
-        </w:numPr>
-        <w:spacing w:before="0" w:beforeAutospacing="0" w:line="240" w:lineRule="auto"/>
-        <w:ind w:left="1440" w:hanging="360"/>
-        <w:rPr/>
-      </w:pPr>
-      <w:bookmarkStart w:colFirst="0" w:colLast="0" w:name="_8ear2tozzzc7" w:id="61"/>
-      <w:bookmarkEnd w:id="61"/>
-      <w:r>
-        <w:rPr>
-          <w:rtl w:val="0"/>
-        </w:rPr>
-        <w:t xml:space="preserve">Product Models</w:t>
-      </w:r>
-    </w:p>
-    <w:p>
-      <w:pPr>
-        <w:ind w:left="0" w:firstLine="0"/>
-        <w:rPr/>
-      </w:pPr>
-      <w:r>
-        <w:rPr>
-          <w:rtl w:val="0"/>
-        </w:rPr>
-      </w:r>
-    </w:p>
-    <w:p>
-      <w:pPr>
-        <w:ind w:left="0" w:firstLine="0"/>
-        <w:rPr/>
-      </w:pPr>
-      <w:r>
-        <w:rPr>
-          <w:rtl w:val="0"/>
-        </w:rPr>
-        <w:t xml:space="preserve">Due to the nature of being a web application, we chose to use the N-tier architecture for this software.</w:t>
-      </w:r>
-    </w:p>
-    <w:p>
-      <w:pPr>
-        <w:ind w:left="0" w:firstLine="0"/>
-        <w:rPr/>
-      </w:pPr>
-      <w:r>
-        <w:rPr/>
-        <w:drawing>
-          <wp:inline distB="114300" distT="114300" distL="114300" distR="114300">
-            <wp:extent cx="5943600" cy="2806700"/>
-            <wp:effectExtent b="0" l="0" r="0" t="0"/>
-            <wp:docPr id="6" name="image1.png"/>
-            <a:graphic>
-              <a:graphicData uri="http://schemas.openxmlformats.org/drawingml/2006/picture">
-                <pic:pic>
-                  <pic:nvPicPr>
-                    <pic:cNvPr id="0" name="image1.png"/>
-                    <pic:cNvPicPr preferRelativeResize="0"/>
-                  </pic:nvPicPr>
-                  <pic:blipFill>
-                    <a:blip r:embed="rId14"/>
                     <a:srcRect b="0" l="0" r="0" t="0"/>
                     <a:stretch>
                       <a:fillRect/>
@@ -22267,8 +21937,8 @@
         <w:ind w:left="1440" w:hanging="360"/>
         <w:rPr/>
       </w:pPr>
-      <w:bookmarkStart w:colFirst="0" w:colLast="0" w:name="_8ear2tozzzc7" w:id="61"/>
-      <w:bookmarkEnd w:id="61"/>
+      <w:bookmarkStart w:colFirst="0" w:colLast="0" w:name="_8ear2tozzzc7" w:id="56"/>
+      <w:bookmarkEnd w:id="56"/>
       <w:r>
         <w:rPr>
           <w:rtl w:val="0"/>
@@ -22297,7 +21967,7 @@
           <wp:inline distB="114300" distT="114300" distL="114300" distR="114300">
             <wp:extent cx="5943600" cy="3949700"/>
             <wp:effectExtent b="0" l="0" r="0" t="0"/>
-            <wp:docPr id="8" name="image2.png"/>
+            <wp:docPr id="4" name="image2.png"/>
             <a:graphic>
               <a:graphicData uri="http://schemas.openxmlformats.org/drawingml/2006/picture">
                 <pic:pic>
@@ -22306,7 +21976,7 @@
                     <pic:cNvPicPr preferRelativeResize="0"/>
                   </pic:nvPicPr>
                   <pic:blipFill>
-                    <a:blip r:embed="rId15"/>
+                    <a:blip r:embed="rId11"/>
                     <a:srcRect b="0" l="0" r="0" t="0"/>
                     <a:stretch>
                       <a:fillRect/>
@@ -22333,7 +22003,7 @@
       </w:r>
     </w:p>
     <w:sectPr>
-      <w:footerReference r:id="rId16" w:type="default"/>
+      <w:footerReference r:id="rId12" w:type="default"/>
       <w:pgSz w:h="15840" w:w="12240"/>
       <w:pgMar w:bottom="1440" w:top="1440" w:left="1440" w:right="1440" w:header="720" w:footer="720"/>
       <w:pgNumType w:start="1"/>

</xml_diff>